<commit_message>
Cambios en el documento Analisis_PJA
</commit_message>
<xml_diff>
--- a/Analisis_PJA.docx
+++ b/Analisis_PJA.docx
@@ -3109,15 +3109,7 @@
             <w:sz w:val="24"/>
             <w:szCs w:val="24"/>
           </w:rPr>
-          <m:t>CI</m:t>
-        </m:r>
-        <m:r>
-          <w:rPr>
-            <w:rFonts w:ascii="Cambria Math" w:eastAsia="Times New Roman" w:hAnsi="Cambria Math" w:cs="Times New Roman"/>
-            <w:sz w:val="24"/>
-            <w:szCs w:val="24"/>
-          </w:rPr>
-          <m:t>=</m:t>
+          <m:t>CI=</m:t>
         </m:r>
         <m:f>
           <m:fPr>
@@ -3489,6 +3481,7 @@
           <w:sz w:val="24"/>
           <w:szCs w:val="24"/>
         </w:rPr>
+        <w:lastRenderedPageBreak/>
         <w:t xml:space="preserve">Como podemos observar, la mayoría de </w:t>
       </w:r>
       <w:r>
@@ -3553,16 +3546,7 @@
           <w:sz w:val="24"/>
           <w:szCs w:val="24"/>
         </w:rPr>
-        <w:t xml:space="preserve">R1 y R2 son aquellos requisitos que muestran mayor valor para el usuario, además de presentar un </w:t>
-      </w:r>
-      <w:r>
-        <w:rPr>
-          <w:rFonts w:ascii="Times New Roman" w:hAnsi="Times New Roman" w:cs="Times New Roman"/>
-          <w:sz w:val="24"/>
-          <w:szCs w:val="24"/>
-        </w:rPr>
-        <w:lastRenderedPageBreak/>
-        <w:t>coste muy reducido para la empresa, alcanzando así el mayor grado de importancia. Por otro lado</w:t>
+        <w:t>R1 y R2 son aquellos requisitos que muestran mayor valor para el usuario, además de presentar un coste muy reducido para la empresa, alcanzando así el mayor grado de importancia. Por otro lado</w:t>
       </w:r>
       <w:r>
         <w:rPr>
@@ -5734,7 +5718,16 @@
           <w:sz w:val="24"/>
           <w:szCs w:val="24"/>
         </w:rPr>
-        <w:t>La decisión de asignar la menor prioridad al desarrollo del chat entre usuarios (R12), a pesar de ser una funcionalidad especificada por el cliente, se fundamenta en la naturaleza esencial de la aplicación como herramienta de gestión de gastos. Consideramos que la capacidad de la aplicación para manejar gastos de manera efectiva es primordial. En comparación, el chat se identifica como una funcionalidad adicional y no esencial, ya que</w:t>
+        <w:t xml:space="preserve">La decisión de asignar la menor prioridad al desarrollo del chat entre usuarios (R12), a pesar de ser una funcionalidad especificada por el cliente, se fundamenta en la naturaleza esencial de la aplicación como herramienta de gestión de gastos. Consideramos que la capacidad de la aplicación para manejar gastos de manera efectiva es primordial. En </w:t>
+      </w:r>
+      <w:r>
+        <w:rPr>
+          <w:rFonts w:ascii="Times New Roman" w:hAnsi="Times New Roman" w:cs="Times New Roman"/>
+          <w:sz w:val="24"/>
+          <w:szCs w:val="24"/>
+        </w:rPr>
+        <w:lastRenderedPageBreak/>
+        <w:t>comparación, el chat se identifica como una funcionalidad adicional y no esencial, ya que</w:t>
       </w:r>
       <w:r>
         <w:rPr>
@@ -5825,25 +5818,6 @@
     </w:p>
     <w:p>
       <w:pPr>
-        <w:rPr>
-          <w:rFonts w:ascii="Times New Roman" w:hAnsi="Times New Roman" w:cs="Times New Roman"/>
-          <w:sz w:val="24"/>
-          <w:szCs w:val="24"/>
-        </w:rPr>
-      </w:pPr>
-      <w:r>
-        <w:rPr>
-          <w:rFonts w:ascii="Times New Roman" w:hAnsi="Times New Roman" w:cs="Times New Roman"/>
-          <w:sz w:val="24"/>
-          <w:szCs w:val="24"/>
-        </w:rPr>
-        <w:br w:type="page"/>
-      </w:r>
-    </w:p>
-    <w:p>
-      <w:pPr>
-        <w:spacing w:before="240" w:after="240"/>
-        <w:jc w:val="both"/>
         <w:rPr>
           <w:rFonts w:ascii="Times New Roman" w:hAnsi="Times New Roman" w:cs="Times New Roman"/>
           <w:sz w:val="24"/>
@@ -7975,6 +7949,14 @@
 </file>
 
 <file path=customXml/item1.xml><?xml version="1.0" encoding="utf-8"?>
+<p:properties xmlns:p="http://schemas.microsoft.com/office/2006/metadata/properties" xmlns:xsi="http://www.w3.org/2001/XMLSchema-instance" xmlns:pc="http://schemas.microsoft.com/office/infopath/2007/PartnerControls">
+  <documentManagement>
+    <_activity xmlns="5e1020f8-2abe-4abc-9d95-b7282f8ad5ea" xsi:nil="true"/>
+  </documentManagement>
+</p:properties>
+</file>
+
+<file path=customXml/item2.xml><?xml version="1.0" encoding="utf-8"?>
 <?mso-contentType ?>
 <FormTemplates xmlns="http://schemas.microsoft.com/sharepoint/v3/contenttype/forms">
   <Display>DocumentLibraryForm</Display>
@@ -7983,15 +7965,11 @@
 </FormTemplates>
 </file>
 
-<file path=customXml/item2.xml><?xml version="1.0" encoding="utf-8"?>
-<p:properties xmlns:p="http://schemas.microsoft.com/office/2006/metadata/properties" xmlns:xsi="http://www.w3.org/2001/XMLSchema-instance" xmlns:pc="http://schemas.microsoft.com/office/infopath/2007/PartnerControls">
-  <documentManagement>
-    <_activity xmlns="5e1020f8-2abe-4abc-9d95-b7282f8ad5ea" xsi:nil="true"/>
-  </documentManagement>
-</p:properties>
+<file path=customXml/item3.xml><?xml version="1.0" encoding="utf-8"?>
+<b:Sources xmlns:b="http://schemas.openxmlformats.org/officeDocument/2006/bibliography" xmlns="http://schemas.openxmlformats.org/officeDocument/2006/bibliography" SelectedStyle="\APASixthEditionOfficeOnline.xsl" StyleName="APA" Version="6"/>
 </file>
 
-<file path=customXml/item3.xml><?xml version="1.0" encoding="utf-8"?>
+<file path=customXml/item4.xml><?xml version="1.0" encoding="utf-8"?>
 <ct:contentTypeSchema xmlns:ct="http://schemas.microsoft.com/office/2006/metadata/contentType" xmlns:ma="http://schemas.microsoft.com/office/2006/metadata/properties/metaAttributes" ct:_="" ma:_="" ma:contentTypeName="Documento" ma:contentTypeID="0x010100DE797481E91A104FBEB0F17C03B58915" ma:contentTypeVersion="9" ma:contentTypeDescription="Crear nuevo documento." ma:contentTypeScope="" ma:versionID="78c0065d46bb157532a884a7dfe775fe">
   <xsd:schema xmlns:xsd="http://www.w3.org/2001/XMLSchema" xmlns:xs="http://www.w3.org/2001/XMLSchema" xmlns:p="http://schemas.microsoft.com/office/2006/metadata/properties" xmlns:ns3="5e1020f8-2abe-4abc-9d95-b7282f8ad5ea" xmlns:ns4="3070065b-d88c-4acb-a985-0644571f3236" targetNamespace="http://schemas.microsoft.com/office/2006/metadata/properties" ma:root="true" ma:fieldsID="a805f5bd5be3fd10c3940e6548d57dc3" ns3:_="" ns4:_="">
     <xsd:import namespace="5e1020f8-2abe-4abc-9d95-b7282f8ad5ea"/>
@@ -8188,11 +8166,17 @@
 </ct:contentTypeSchema>
 </file>
 
-<file path=customXml/item4.xml><?xml version="1.0" encoding="utf-8"?>
-<b:Sources xmlns:b="http://schemas.openxmlformats.org/officeDocument/2006/bibliography" xmlns="http://schemas.openxmlformats.org/officeDocument/2006/bibliography" SelectedStyle="\APASixthEditionOfficeOnline.xsl" StyleName="APA" Version="6"/>
+<file path=customXml/itemProps1.xml><?xml version="1.0" encoding="utf-8"?>
+<ds:datastoreItem xmlns:ds="http://schemas.openxmlformats.org/officeDocument/2006/customXml" ds:itemID="{EC098C20-6CEB-48EC-B3DE-3E1B80CEC2AE}">
+  <ds:schemaRefs>
+    <ds:schemaRef ds:uri="http://schemas.microsoft.com/office/2006/metadata/properties"/>
+    <ds:schemaRef ds:uri="http://schemas.microsoft.com/office/infopath/2007/PartnerControls"/>
+    <ds:schemaRef ds:uri="5e1020f8-2abe-4abc-9d95-b7282f8ad5ea"/>
+  </ds:schemaRefs>
+</ds:datastoreItem>
 </file>
 
-<file path=customXml/itemProps1.xml><?xml version="1.0" encoding="utf-8"?>
+<file path=customXml/itemProps2.xml><?xml version="1.0" encoding="utf-8"?>
 <ds:datastoreItem xmlns:ds="http://schemas.openxmlformats.org/officeDocument/2006/customXml" ds:itemID="{3435FE20-BDD5-4F93-BBD9-4282EB5BD0E2}">
   <ds:schemaRefs>
     <ds:schemaRef ds:uri="http://schemas.microsoft.com/sharepoint/v3/contenttype/forms"/>
@@ -8200,24 +8184,15 @@
 </ds:datastoreItem>
 </file>
 
-<file path=customXml/itemProps2.xml><?xml version="1.0" encoding="utf-8"?>
-<ds:datastoreItem xmlns:ds="http://schemas.openxmlformats.org/officeDocument/2006/customXml" ds:itemID="{EC098C20-6CEB-48EC-B3DE-3E1B80CEC2AE}">
+<file path=customXml/itemProps3.xml><?xml version="1.0" encoding="utf-8"?>
+<ds:datastoreItem xmlns:ds="http://schemas.openxmlformats.org/officeDocument/2006/customXml" ds:itemID="{852A1372-777E-45F0-AA23-C0EEBEFA1FD7}">
   <ds:schemaRefs>
-    <ds:schemaRef ds:uri="3070065b-d88c-4acb-a985-0644571f3236"/>
-    <ds:schemaRef ds:uri="http://schemas.microsoft.com/office/2006/documentManagement/types"/>
-    <ds:schemaRef ds:uri="http://purl.org/dc/dcmitype/"/>
-    <ds:schemaRef ds:uri="http://www.w3.org/XML/1998/namespace"/>
-    <ds:schemaRef ds:uri="http://schemas.microsoft.com/office/2006/metadata/properties"/>
-    <ds:schemaRef ds:uri="http://purl.org/dc/elements/1.1/"/>
-    <ds:schemaRef ds:uri="http://schemas.microsoft.com/office/infopath/2007/PartnerControls"/>
-    <ds:schemaRef ds:uri="http://purl.org/dc/terms/"/>
-    <ds:schemaRef ds:uri="http://schemas.openxmlformats.org/package/2006/metadata/core-properties"/>
-    <ds:schemaRef ds:uri="5e1020f8-2abe-4abc-9d95-b7282f8ad5ea"/>
+    <ds:schemaRef ds:uri="http://schemas.openxmlformats.org/officeDocument/2006/bibliography"/>
   </ds:schemaRefs>
 </ds:datastoreItem>
 </file>
 
-<file path=customXml/itemProps3.xml><?xml version="1.0" encoding="utf-8"?>
+<file path=customXml/itemProps4.xml><?xml version="1.0" encoding="utf-8"?>
 <ds:datastoreItem xmlns:ds="http://schemas.openxmlformats.org/officeDocument/2006/customXml" ds:itemID="{BA26F06E-B9BB-45A9-A943-8221F23D2004}">
   <ds:schemaRefs>
     <ds:schemaRef ds:uri="http://schemas.microsoft.com/office/2006/metadata/contentType"/>
@@ -8234,12 +8209,4 @@
     <ds:schemaRef ds:uri="http://schemas.microsoft.com/internal/obd"/>
   </ds:schemaRefs>
 </ds:datastoreItem>
-</file>
-
-<file path=customXml/itemProps4.xml><?xml version="1.0" encoding="utf-8"?>
-<ds:datastoreItem xmlns:ds="http://schemas.openxmlformats.org/officeDocument/2006/customXml" ds:itemID="{852A1372-777E-45F0-AA23-C0EEBEFA1FD7}">
-  <ds:schemaRefs>
-    <ds:schemaRef ds:uri="http://schemas.openxmlformats.org/officeDocument/2006/bibliography"/>
-  </ds:schemaRefs>
-</ds:datastoreItem>
 </file>
</xml_diff>